<commit_message>
Apenas revisando en qué iba
</commit_message>
<xml_diff>
--- a/Guia parte 2.docx
+++ b/Guia parte 2.docx
@@ -27,7 +27,15 @@
     </w:p>
     <w:p>
       <w:r>
-        <w:t>Siga las instrucciones, si ya completó la guía:</w:t>
+        <w:t>Siga las instrucciones, si ya completó la guía</w:t>
+      </w:r>
+      <w:r>
+        <w:t xml:space="preserve"> 1</w:t>
+      </w:r>
+      <w:bookmarkStart w:id="0" w:name="_GoBack"/>
+      <w:bookmarkEnd w:id="0"/>
+      <w:r>
+        <w:t>:</w:t>
       </w:r>
     </w:p>
     <w:p>
@@ -52,6 +60,10 @@
     </w:p>
     <w:p>
       <w:r>
+        <w:rPr>
+          <w:noProof/>
+          <w:lang w:eastAsia="es-CO"/>
+        </w:rPr>
         <w:drawing>
           <wp:inline distT="0" distB="0" distL="0" distR="0" wp14:anchorId="15F4E76C" wp14:editId="1A88738E">
             <wp:extent cx="2504364" cy="1934265"/>
@@ -201,6 +213,10 @@
         <w:pStyle w:val="Prrafodelista"/>
       </w:pPr>
       <w:r>
+        <w:rPr>
+          <w:noProof/>
+          <w:lang w:eastAsia="es-CO"/>
+        </w:rPr>
         <w:drawing>
           <wp:inline distT="0" distB="0" distL="0" distR="0" wp14:anchorId="410A4110" wp14:editId="416EE1BF">
             <wp:extent cx="3829792" cy="851065"/>
@@ -257,6 +273,10 @@
         <w:jc w:val="both"/>
       </w:pPr>
       <w:r>
+        <w:rPr>
+          <w:noProof/>
+          <w:lang w:eastAsia="es-CO"/>
+        </w:rPr>
         <w:drawing>
           <wp:inline distT="0" distB="0" distL="0" distR="0" wp14:anchorId="5B7F4DD9" wp14:editId="2090237C">
             <wp:extent cx="2848373" cy="476316"/>
@@ -319,6 +339,10 @@
         <w:t xml:space="preserve">, cuando el caso es que no vamos a trabajarlas desde el controlador de recursos. </w:t>
       </w:r>
       <w:r>
+        <w:rPr>
+          <w:noProof/>
+          <w:lang w:eastAsia="es-CO"/>
+        </w:rPr>
         <w:drawing>
           <wp:inline distT="0" distB="0" distL="0" distR="0" wp14:anchorId="10ACE0DE" wp14:editId="3398B02C">
             <wp:extent cx="5612130" cy="847725"/>
@@ -372,10 +396,7 @@
         <w:jc w:val="both"/>
       </w:pPr>
       <w:r>
-        <w:t xml:space="preserve">Tenemos que especificar que la ruta no solo es de recursos sino de api también. </w:t>
-      </w:r>
-      <w:r>
-        <w:t xml:space="preserve">Para eso hacemos la siguiente modificación en la línea de la ruta, en </w:t>
+        <w:t xml:space="preserve">Tenemos que especificar que la ruta no solo es de recursos sino de api también. Para eso hacemos la siguiente modificación en la línea de la ruta, en </w:t>
       </w:r>
       <w:proofErr w:type="spellStart"/>
       <w:r>
@@ -392,6 +413,10 @@
         <w:jc w:val="both"/>
       </w:pPr>
       <w:r>
+        <w:rPr>
+          <w:noProof/>
+          <w:lang w:eastAsia="es-CO"/>
+        </w:rPr>
         <w:lastRenderedPageBreak/>
         <w:drawing>
           <wp:inline distT="0" distB="0" distL="0" distR="0" wp14:anchorId="2FA7B4FA" wp14:editId="4249378C">
@@ -467,6 +492,10 @@
         <w:jc w:val="both"/>
       </w:pPr>
       <w:r>
+        <w:rPr>
+          <w:noProof/>
+          <w:lang w:eastAsia="es-CO"/>
+        </w:rPr>
         <w:drawing>
           <wp:inline distT="0" distB="0" distL="0" distR="0" wp14:anchorId="7F13C39D" wp14:editId="6AF7B26D">
             <wp:extent cx="2915392" cy="606171"/>
@@ -539,6 +568,10 @@
         <w:jc w:val="both"/>
       </w:pPr>
       <w:r>
+        <w:rPr>
+          <w:noProof/>
+          <w:lang w:eastAsia="es-CO"/>
+        </w:rPr>
         <w:drawing>
           <wp:inline distT="0" distB="0" distL="0" distR="0" wp14:anchorId="61401C03" wp14:editId="05EA5EC7">
             <wp:extent cx="3621974" cy="812260"/>
@@ -634,6 +667,10 @@
         <w:jc w:val="both"/>
       </w:pPr>
       <w:r>
+        <w:rPr>
+          <w:noProof/>
+          <w:lang w:eastAsia="es-CO"/>
+        </w:rPr>
         <w:drawing>
           <wp:inline distT="0" distB="0" distL="0" distR="0" wp14:anchorId="46541ADB" wp14:editId="74FF404F">
             <wp:extent cx="2666010" cy="884912"/>
@@ -728,6 +765,10 @@
         <w:jc w:val="both"/>
       </w:pPr>
       <w:r>
+        <w:rPr>
+          <w:noProof/>
+          <w:lang w:eastAsia="es-CO"/>
+        </w:rPr>
         <w:drawing>
           <wp:inline distT="0" distB="0" distL="0" distR="0" wp14:anchorId="25D278A5" wp14:editId="3D9FCB27">
             <wp:extent cx="3449782" cy="615951"/>
@@ -814,6 +855,10 @@
         <w:jc w:val="both"/>
       </w:pPr>
       <w:r>
+        <w:rPr>
+          <w:noProof/>
+          <w:lang w:eastAsia="es-CO"/>
+        </w:rPr>
         <w:drawing>
           <wp:inline distT="0" distB="0" distL="0" distR="0" wp14:anchorId="16652D99" wp14:editId="670067BC">
             <wp:extent cx="4269179" cy="1058841"/>
@@ -881,6 +926,10 @@
         <w:jc w:val="both"/>
       </w:pPr>
       <w:r>
+        <w:rPr>
+          <w:noProof/>
+          <w:lang w:eastAsia="es-CO"/>
+        </w:rPr>
         <w:drawing>
           <wp:inline distT="0" distB="0" distL="0" distR="0" wp14:anchorId="2A824C0F" wp14:editId="734F0E14">
             <wp:extent cx="2464130" cy="796104"/>
@@ -937,6 +986,10 @@
         <w:jc w:val="both"/>
       </w:pPr>
       <w:r>
+        <w:rPr>
+          <w:noProof/>
+          <w:lang w:eastAsia="es-CO"/>
+        </w:rPr>
         <w:drawing>
           <wp:inline distT="0" distB="0" distL="0" distR="0" wp14:anchorId="6F46375F" wp14:editId="627E20CD">
             <wp:extent cx="3491345" cy="2210237"/>
@@ -973,8 +1026,6 @@
           </wp:inline>
         </w:drawing>
       </w:r>
-      <w:bookmarkStart w:id="0" w:name="_GoBack"/>
-      <w:bookmarkEnd w:id="0"/>
     </w:p>
     <w:p>
       <w:pPr>

</xml_diff>

<commit_message>
Todo al día hasta la guía 2
</commit_message>
<xml_diff>
--- a/Guia parte 2.docx
+++ b/Guia parte 2.docx
@@ -1,12 +1,22 @@
 
 <file path=word/document.xml><?xml version="1.0" encoding="utf-8"?>
-<w:document xmlns:wpc="http://schemas.microsoft.com/office/word/2010/wordprocessingCanvas" xmlns:cx="http://schemas.microsoft.com/office/drawing/2014/chartex" xmlns:mc="http://schemas.openxmlformats.org/markup-compatibility/2006" xmlns:o="urn:schemas-microsoft-com:office:office" xmlns:r="http://schemas.openxmlformats.org/officeDocument/2006/relationships" xmlns:m="http://schemas.openxmlformats.org/officeDocument/2006/math" xmlns:v="urn:schemas-microsoft-com:vml" xmlns:wp14="http://schemas.microsoft.com/office/word/2010/wordprocessingDrawing" xmlns:wp="http://schemas.openxmlformats.org/drawingml/2006/wordprocessingDrawing" xmlns:w10="urn:schemas-microsoft-com:office:word" xmlns:w="http://schemas.openxmlformats.org/wordprocessingml/2006/main" xmlns:w14="http://schemas.microsoft.com/office/word/2010/wordml" xmlns:w15="http://schemas.microsoft.com/office/word/2012/wordml" xmlns:w16se="http://schemas.microsoft.com/office/word/2015/wordml/symex" xmlns:wpg="http://schemas.microsoft.com/office/word/2010/wordprocessingGroup" xmlns:wpi="http://schemas.microsoft.com/office/word/2010/wordprocessingInk" xmlns:wne="http://schemas.microsoft.com/office/word/2006/wordml" xmlns:wps="http://schemas.microsoft.com/office/word/2010/wordprocessingShape" mc:Ignorable="w14 w15 w16se wp14">
+<w:document xmlns:wpc="http://schemas.microsoft.com/office/word/2010/wordprocessingCanvas" xmlns:cx="http://schemas.microsoft.com/office/drawing/2014/chartex" xmlns:cx1="http://schemas.microsoft.com/office/drawing/2015/9/8/chartex" xmlns:cx2="http://schemas.microsoft.com/office/drawing/2015/10/21/chartex" xmlns:cx3="http://schemas.microsoft.com/office/drawing/2016/5/9/chartex" xmlns:cx4="http://schemas.microsoft.com/office/drawing/2016/5/10/chartex" xmlns:cx5="http://schemas.microsoft.com/office/drawing/2016/5/11/chartex" xmlns:cx6="http://schemas.microsoft.com/office/drawing/2016/5/12/chartex" xmlns:cx7="http://schemas.microsoft.com/office/drawing/2016/5/13/chartex" xmlns:cx8="http://schemas.microsoft.com/office/drawing/2016/5/14/chartex" xmlns:mc="http://schemas.openxmlformats.org/markup-compatibility/2006" xmlns:aink="http://schemas.microsoft.com/office/drawing/2016/ink" xmlns:am3d="http://schemas.microsoft.com/office/drawing/2017/model3d" xmlns:o="urn:schemas-microsoft-com:office:office" xmlns:oel="http://schemas.microsoft.com/office/2019/extlst" xmlns:r="http://schemas.openxmlformats.org/officeDocument/2006/relationships" xmlns:m="http://schemas.openxmlformats.org/officeDocument/2006/math" xmlns:v="urn:schemas-microsoft-com:vml" xmlns:wp14="http://schemas.microsoft.com/office/word/2010/wordprocessingDrawing" xmlns:wp="http://schemas.openxmlformats.org/drawingml/2006/wordprocessingDrawing" xmlns:w10="urn:schemas-microsoft-com:office:word" xmlns:w="http://schemas.openxmlformats.org/wordprocessingml/2006/main" xmlns:w14="http://schemas.microsoft.com/office/word/2010/wordml" xmlns:w15="http://schemas.microsoft.com/office/word/2012/wordml" xmlns:w16cex="http://schemas.microsoft.com/office/word/2018/wordml/cex" xmlns:w16cid="http://schemas.microsoft.com/office/word/2016/wordml/cid" xmlns:w16="http://schemas.microsoft.com/office/word/2018/wordml" xmlns:w16sdtdh="http://schemas.microsoft.com/office/word/2020/wordml/sdtdatahash" xmlns:w16se="http://schemas.microsoft.com/office/word/2015/wordml/symex" xmlns:wpg="http://schemas.microsoft.com/office/word/2010/wordprocessingGroup" xmlns:wpi="http://schemas.microsoft.com/office/word/2010/wordprocessingInk" xmlns:wne="http://schemas.microsoft.com/office/word/2006/wordml" xmlns:wps="http://schemas.microsoft.com/office/word/2010/wordprocessingShape" mc:Ignorable="w14 w15 w16se w16cid w16 w16cex w16sdtdh wp14">
   <w:body>
     <w:p>
       <w:pPr>
         <w:jc w:val="center"/>
-      </w:pPr>
-      <w:r>
+        <w:rPr>
+          <w:b/>
+          <w:bCs/>
+          <w:color w:val="FF0000"/>
+        </w:rPr>
+      </w:pPr>
+      <w:r>
+        <w:rPr>
+          <w:b/>
+          <w:bCs/>
+          <w:color w:val="FF0000"/>
+        </w:rPr>
         <w:t>Guía Parte 2</w:t>
       </w:r>
     </w:p>
@@ -32,8 +42,6 @@
       <w:r>
         <w:t xml:space="preserve"> 1</w:t>
       </w:r>
-      <w:bookmarkStart w:id="0" w:name="_GoBack"/>
-      <w:bookmarkEnd w:id="0"/>
       <w:r>
         <w:t>:</w:t>
       </w:r>
@@ -65,7 +73,7 @@
           <w:lang w:eastAsia="es-CO"/>
         </w:rPr>
         <w:drawing>
-          <wp:inline distT="0" distB="0" distL="0" distR="0" wp14:anchorId="15F4E76C" wp14:editId="1A88738E">
+          <wp:inline distT="0" distB="0" distL="0" distR="0" wp14:anchorId="48361D5C" wp14:editId="5F113D7E">
             <wp:extent cx="2504364" cy="1934265"/>
             <wp:effectExtent l="0" t="0" r="0" b="8890"/>
             <wp:docPr id="1" name="Imagen 1"/>
@@ -218,7 +226,7 @@
           <w:lang w:eastAsia="es-CO"/>
         </w:rPr>
         <w:drawing>
-          <wp:inline distT="0" distB="0" distL="0" distR="0" wp14:anchorId="410A4110" wp14:editId="416EE1BF">
+          <wp:inline distT="0" distB="0" distL="0" distR="0" wp14:anchorId="3370FA45" wp14:editId="103DE756">
             <wp:extent cx="3829792" cy="851065"/>
             <wp:effectExtent l="0" t="0" r="0" b="6350"/>
             <wp:docPr id="2" name="Imagen 2"/>
@@ -278,7 +286,7 @@
           <w:lang w:eastAsia="es-CO"/>
         </w:rPr>
         <w:drawing>
-          <wp:inline distT="0" distB="0" distL="0" distR="0" wp14:anchorId="5B7F4DD9" wp14:editId="2090237C">
+          <wp:inline distT="0" distB="0" distL="0" distR="0" wp14:anchorId="31E07F8C" wp14:editId="0C89E545">
             <wp:extent cx="2848373" cy="476316"/>
             <wp:effectExtent l="0" t="0" r="9525" b="0"/>
             <wp:docPr id="3" name="Imagen 3"/>
@@ -344,7 +352,7 @@
           <w:lang w:eastAsia="es-CO"/>
         </w:rPr>
         <w:drawing>
-          <wp:inline distT="0" distB="0" distL="0" distR="0" wp14:anchorId="10ACE0DE" wp14:editId="3398B02C">
+          <wp:inline distT="0" distB="0" distL="0" distR="0" wp14:anchorId="212D3F84" wp14:editId="5FEA6E50">
             <wp:extent cx="5612130" cy="847725"/>
             <wp:effectExtent l="0" t="0" r="7620" b="9525"/>
             <wp:docPr id="4" name="Imagen 4"/>
@@ -419,7 +427,7 @@
         </w:rPr>
         <w:lastRenderedPageBreak/>
         <w:drawing>
-          <wp:inline distT="0" distB="0" distL="0" distR="0" wp14:anchorId="2FA7B4FA" wp14:editId="4249378C">
+          <wp:inline distT="0" distB="0" distL="0" distR="0" wp14:anchorId="3F96D837" wp14:editId="18F19810">
             <wp:extent cx="4613563" cy="428574"/>
             <wp:effectExtent l="0" t="0" r="0" b="0"/>
             <wp:docPr id="5" name="Imagen 5"/>
@@ -497,7 +505,7 @@
           <w:lang w:eastAsia="es-CO"/>
         </w:rPr>
         <w:drawing>
-          <wp:inline distT="0" distB="0" distL="0" distR="0" wp14:anchorId="7F13C39D" wp14:editId="6AF7B26D">
+          <wp:inline distT="0" distB="0" distL="0" distR="0" wp14:anchorId="07636EBD" wp14:editId="0C9C02BC">
             <wp:extent cx="2915392" cy="606171"/>
             <wp:effectExtent l="0" t="0" r="0" b="3810"/>
             <wp:docPr id="6" name="Imagen 6"/>
@@ -573,7 +581,7 @@
           <w:lang w:eastAsia="es-CO"/>
         </w:rPr>
         <w:drawing>
-          <wp:inline distT="0" distB="0" distL="0" distR="0" wp14:anchorId="61401C03" wp14:editId="05EA5EC7">
+          <wp:inline distT="0" distB="0" distL="0" distR="0" wp14:anchorId="58219101" wp14:editId="1AC4C1BC">
             <wp:extent cx="3621974" cy="812260"/>
             <wp:effectExtent l="0" t="0" r="0" b="6985"/>
             <wp:docPr id="7" name="Imagen 7"/>
@@ -615,45 +623,24 @@
         <w:jc w:val="both"/>
       </w:pPr>
       <w:r>
-        <w:t xml:space="preserve">Sin embargo, es posible que notemos que retorna un </w:t>
+        <w:t xml:space="preserve">Sin embargo, es posible que notemos que retorna un array vacío [] en la página web. Para comprobarlo, debemos tener corriendo el servidor de Laravel con </w:t>
       </w:r>
       <w:proofErr w:type="spellStart"/>
       <w:r>
-        <w:t>array</w:t>
+        <w:t>php</w:t>
       </w:r>
       <w:proofErr w:type="spellEnd"/>
       <w:r>
-        <w:t xml:space="preserve"> vacío [] en la página web. Para comprobarlo, debemos tener corriendo el servidor de </w:t>
+        <w:t xml:space="preserve"> </w:t>
       </w:r>
       <w:proofErr w:type="spellStart"/>
       <w:r>
-        <w:t>Laravel</w:t>
+        <w:t>artisan</w:t>
       </w:r>
       <w:proofErr w:type="spellEnd"/>
       <w:r>
-        <w:t xml:space="preserve"> con </w:t>
-      </w:r>
-      <w:proofErr w:type="spellStart"/>
-      <w:r>
-        <w:t>php</w:t>
-      </w:r>
-      <w:proofErr w:type="spellEnd"/>
-      <w:r>
-        <w:t xml:space="preserve"> </w:t>
-      </w:r>
-      <w:proofErr w:type="spellStart"/>
-      <w:r>
-        <w:t>artisan</w:t>
-      </w:r>
-      <w:proofErr w:type="spellEnd"/>
-      <w:r>
-        <w:t xml:space="preserve"> </w:t>
-      </w:r>
-      <w:proofErr w:type="spellStart"/>
-      <w:r>
-        <w:t>serve</w:t>
-      </w:r>
-      <w:proofErr w:type="spellEnd"/>
+        <w:t xml:space="preserve"> serve</w:t>
+      </w:r>
       <w:r>
         <w:t xml:space="preserve"> y en la ruta en el navegador digitamos cualquiera de los registros de la tabla contactos, ejemplo el 4</w:t>
       </w:r>
@@ -672,7 +659,7 @@
           <w:lang w:eastAsia="es-CO"/>
         </w:rPr>
         <w:drawing>
-          <wp:inline distT="0" distB="0" distL="0" distR="0" wp14:anchorId="46541ADB" wp14:editId="74FF404F">
+          <wp:inline distT="0" distB="0" distL="0" distR="0" wp14:anchorId="09491221" wp14:editId="534944BE">
             <wp:extent cx="2666010" cy="884912"/>
             <wp:effectExtent l="0" t="0" r="1270" b="0"/>
             <wp:docPr id="8" name="Imagen 8"/>
@@ -718,42 +705,26 @@
         <w:jc w:val="both"/>
       </w:pPr>
       <w:r>
-        <w:t xml:space="preserve">Este error se debe, posiblemente, a una novedad no reportada aún en </w:t>
+        <w:t>Este error se debe, posiblemente, a una novedad no reportada aún en Laravel versión 9, ya que en versiones anteriores no se observó. Quizá la variable $</w:t>
       </w:r>
       <w:proofErr w:type="spellStart"/>
       <w:r>
-        <w:t>Laravel</w:t>
+        <w:t>contact</w:t>
       </w:r>
       <w:proofErr w:type="spellEnd"/>
       <w:r>
-        <w:t xml:space="preserve"> versión 9, ya que en versiones anteriores no se observó. Quizá la variable $</w:t>
+        <w:t xml:space="preserve"> que se </w:t>
       </w:r>
       <w:proofErr w:type="spellStart"/>
       <w:r>
-        <w:t>contact</w:t>
+        <w:t>intentá</w:t>
       </w:r>
       <w:proofErr w:type="spellEnd"/>
       <w:r>
-        <w:t xml:space="preserve"> que se </w:t>
-      </w:r>
-      <w:proofErr w:type="spellStart"/>
-      <w:r>
-        <w:t>intentá</w:t>
-      </w:r>
-      <w:proofErr w:type="spellEnd"/>
-      <w:r>
-        <w:t xml:space="preserve"> retornar se confunde con otra variable de sistema o del proyecto. El caso es que no es capaz de retornarse. La solución encontrada, de momento, es cambiar este nombre de variable. Lo pondremos en español, dentro del controlador, en </w:t>
-      </w:r>
-      <w:proofErr w:type="gramStart"/>
-      <w:r>
-        <w:t>show</w:t>
-      </w:r>
-      <w:r>
-        <w:t>(</w:t>
-      </w:r>
-      <w:proofErr w:type="gramEnd"/>
-      <w:r>
-        <w:t>)</w:t>
+        <w:t xml:space="preserve"> retornar se confunde con otra variable de sistema o del proyecto. El caso es que no es capaz de retornarse. La solución encontrada, de momento, es cambiar este nombre de variable. Lo pondremos en español, dentro del controlador, en show</w:t>
+      </w:r>
+      <w:r>
+        <w:t>()</w:t>
       </w:r>
       <w:r>
         <w:t>. Más adelante, comprobaremos si es necesario o no cambiar este nombre de variable en los otros métodos:</w:t>
@@ -770,7 +741,7 @@
           <w:lang w:eastAsia="es-CO"/>
         </w:rPr>
         <w:drawing>
-          <wp:inline distT="0" distB="0" distL="0" distR="0" wp14:anchorId="25D278A5" wp14:editId="3D9FCB27">
+          <wp:inline distT="0" distB="0" distL="0" distR="0" wp14:anchorId="3CDF152D" wp14:editId="553C2541">
             <wp:extent cx="3449782" cy="615951"/>
             <wp:effectExtent l="0" t="0" r="0" b="0"/>
             <wp:docPr id="9" name="Imagen 9"/>
@@ -860,7 +831,7 @@
           <w:lang w:eastAsia="es-CO"/>
         </w:rPr>
         <w:drawing>
-          <wp:inline distT="0" distB="0" distL="0" distR="0" wp14:anchorId="16652D99" wp14:editId="670067BC">
+          <wp:inline distT="0" distB="0" distL="0" distR="0" wp14:anchorId="7F6E1A82" wp14:editId="3DFBDCA5">
             <wp:extent cx="4269179" cy="1058841"/>
             <wp:effectExtent l="0" t="0" r="0" b="8255"/>
             <wp:docPr id="10" name="Imagen 10"/>
@@ -931,7 +902,7 @@
           <w:lang w:eastAsia="es-CO"/>
         </w:rPr>
         <w:drawing>
-          <wp:inline distT="0" distB="0" distL="0" distR="0" wp14:anchorId="2A824C0F" wp14:editId="734F0E14">
+          <wp:inline distT="0" distB="0" distL="0" distR="0" wp14:anchorId="024C83AE" wp14:editId="4C64669A">
             <wp:extent cx="2464130" cy="796104"/>
             <wp:effectExtent l="0" t="0" r="0" b="4445"/>
             <wp:docPr id="11" name="Imagen 11"/>
@@ -991,7 +962,7 @@
           <w:lang w:eastAsia="es-CO"/>
         </w:rPr>
         <w:drawing>
-          <wp:inline distT="0" distB="0" distL="0" distR="0" wp14:anchorId="6F46375F" wp14:editId="627E20CD">
+          <wp:inline distT="0" distB="0" distL="0" distR="0" wp14:anchorId="42C10B39" wp14:editId="02D85C0F">
             <wp:extent cx="3491345" cy="2210237"/>
             <wp:effectExtent l="0" t="0" r="0" b="0"/>
             <wp:docPr id="12" name="Imagen 12"/>
@@ -1074,7 +1045,7 @@
 </file>
 
 <file path=word/numbering.xml><?xml version="1.0" encoding="utf-8"?>
-<w:numbering xmlns:wpc="http://schemas.microsoft.com/office/word/2010/wordprocessingCanvas" xmlns:cx="http://schemas.microsoft.com/office/drawing/2014/chartex" xmlns:mc="http://schemas.openxmlformats.org/markup-compatibility/2006" xmlns:o="urn:schemas-microsoft-com:office:office" xmlns:r="http://schemas.openxmlformats.org/officeDocument/2006/relationships" xmlns:m="http://schemas.openxmlformats.org/officeDocument/2006/math" xmlns:v="urn:schemas-microsoft-com:vml" xmlns:wp14="http://schemas.microsoft.com/office/word/2010/wordprocessingDrawing" xmlns:wp="http://schemas.openxmlformats.org/drawingml/2006/wordprocessingDrawing" xmlns:w10="urn:schemas-microsoft-com:office:word" xmlns:w="http://schemas.openxmlformats.org/wordprocessingml/2006/main" xmlns:w14="http://schemas.microsoft.com/office/word/2010/wordml" xmlns:w15="http://schemas.microsoft.com/office/word/2012/wordml" xmlns:w16se="http://schemas.microsoft.com/office/word/2015/wordml/symex" xmlns:wpg="http://schemas.microsoft.com/office/word/2010/wordprocessingGroup" xmlns:wpi="http://schemas.microsoft.com/office/word/2010/wordprocessingInk" xmlns:wne="http://schemas.microsoft.com/office/word/2006/wordml" xmlns:wps="http://schemas.microsoft.com/office/word/2010/wordprocessingShape" mc:Ignorable="w14 w15 w16se wp14">
+<w:numbering xmlns:wpc="http://schemas.microsoft.com/office/word/2010/wordprocessingCanvas" xmlns:cx="http://schemas.microsoft.com/office/drawing/2014/chartex" xmlns:cx1="http://schemas.microsoft.com/office/drawing/2015/9/8/chartex" xmlns:cx2="http://schemas.microsoft.com/office/drawing/2015/10/21/chartex" xmlns:cx3="http://schemas.microsoft.com/office/drawing/2016/5/9/chartex" xmlns:cx4="http://schemas.microsoft.com/office/drawing/2016/5/10/chartex" xmlns:cx5="http://schemas.microsoft.com/office/drawing/2016/5/11/chartex" xmlns:cx6="http://schemas.microsoft.com/office/drawing/2016/5/12/chartex" xmlns:cx7="http://schemas.microsoft.com/office/drawing/2016/5/13/chartex" xmlns:cx8="http://schemas.microsoft.com/office/drawing/2016/5/14/chartex" xmlns:mc="http://schemas.openxmlformats.org/markup-compatibility/2006" xmlns:aink="http://schemas.microsoft.com/office/drawing/2016/ink" xmlns:am3d="http://schemas.microsoft.com/office/drawing/2017/model3d" xmlns:o="urn:schemas-microsoft-com:office:office" xmlns:oel="http://schemas.microsoft.com/office/2019/extlst" xmlns:r="http://schemas.openxmlformats.org/officeDocument/2006/relationships" xmlns:m="http://schemas.openxmlformats.org/officeDocument/2006/math" xmlns:v="urn:schemas-microsoft-com:vml" xmlns:wp14="http://schemas.microsoft.com/office/word/2010/wordprocessingDrawing" xmlns:wp="http://schemas.openxmlformats.org/drawingml/2006/wordprocessingDrawing" xmlns:w10="urn:schemas-microsoft-com:office:word" xmlns:w="http://schemas.openxmlformats.org/wordprocessingml/2006/main" xmlns:w14="http://schemas.microsoft.com/office/word/2010/wordml" xmlns:w15="http://schemas.microsoft.com/office/word/2012/wordml" xmlns:w16cex="http://schemas.microsoft.com/office/word/2018/wordml/cex" xmlns:w16cid="http://schemas.microsoft.com/office/word/2016/wordml/cid" xmlns:w16="http://schemas.microsoft.com/office/word/2018/wordml" xmlns:w16sdtdh="http://schemas.microsoft.com/office/word/2020/wordml/sdtdatahash" xmlns:w16se="http://schemas.microsoft.com/office/word/2015/wordml/symex" xmlns:wpg="http://schemas.microsoft.com/office/word/2010/wordprocessingGroup" xmlns:wpi="http://schemas.microsoft.com/office/word/2010/wordprocessingInk" xmlns:wne="http://schemas.microsoft.com/office/word/2006/wordml" xmlns:wps="http://schemas.microsoft.com/office/word/2010/wordprocessingShape" mc:Ignorable="w14 w15 w16se w16cid w16 w16cex w16sdtdh wp14">
   <w:abstractNum w:abstractNumId="0" w15:restartNumberingAfterBreak="0">
     <w:nsid w:val="222F1ABD"/>
     <w:multiLevelType w:val="multilevel"/>
@@ -1285,17 +1256,17 @@
       </w:pPr>
     </w:lvl>
   </w:abstractNum>
-  <w:num w:numId="1">
+  <w:num w:numId="1" w16cid:durableId="196281099">
     <w:abstractNumId w:val="1"/>
   </w:num>
-  <w:num w:numId="2">
+  <w:num w:numId="2" w16cid:durableId="1127167806">
     <w:abstractNumId w:val="0"/>
   </w:num>
 </w:numbering>
 </file>
 
 <file path=word/styles.xml><?xml version="1.0" encoding="utf-8"?>
-<w:styles xmlns:mc="http://schemas.openxmlformats.org/markup-compatibility/2006" xmlns:r="http://schemas.openxmlformats.org/officeDocument/2006/relationships" xmlns:w="http://schemas.openxmlformats.org/wordprocessingml/2006/main" xmlns:w14="http://schemas.microsoft.com/office/word/2010/wordml" xmlns:w15="http://schemas.microsoft.com/office/word/2012/wordml" xmlns:w16se="http://schemas.microsoft.com/office/word/2015/wordml/symex" mc:Ignorable="w14 w15 w16se">
+<w:styles xmlns:mc="http://schemas.openxmlformats.org/markup-compatibility/2006" xmlns:r="http://schemas.openxmlformats.org/officeDocument/2006/relationships" xmlns:w="http://schemas.openxmlformats.org/wordprocessingml/2006/main" xmlns:w14="http://schemas.microsoft.com/office/word/2010/wordml" xmlns:w15="http://schemas.microsoft.com/office/word/2012/wordml" xmlns:w16cex="http://schemas.microsoft.com/office/word/2018/wordml/cex" xmlns:w16cid="http://schemas.microsoft.com/office/word/2016/wordml/cid" xmlns:w16="http://schemas.microsoft.com/office/word/2018/wordml" xmlns:w16sdtdh="http://schemas.microsoft.com/office/word/2020/wordml/sdtdatahash" xmlns:w16se="http://schemas.microsoft.com/office/word/2015/wordml/symex" mc:Ignorable="w14 w15 w16se w16cid w16 w16cex w16sdtdh">
   <w:docDefaults>
     <w:rPrDefault>
       <w:rPr>
@@ -1311,7 +1282,7 @@
       </w:pPr>
     </w:pPrDefault>
   </w:docDefaults>
-  <w:latentStyles w:defLockedState="0" w:defUIPriority="99" w:defSemiHidden="0" w:defUnhideWhenUsed="0" w:defQFormat="0" w:count="371">
+  <w:latentStyles w:defLockedState="0" w:defUIPriority="99" w:defSemiHidden="0" w:defUnhideWhenUsed="0" w:defQFormat="0" w:count="376">
     <w:lsdException w:name="Normal" w:uiPriority="0" w:qFormat="1"/>
     <w:lsdException w:name="heading 1" w:uiPriority="9" w:qFormat="1"/>
     <w:lsdException w:name="heading 2" w:semiHidden="1" w:uiPriority="9" w:unhideWhenUsed="1" w:qFormat="1"/>
@@ -1417,7 +1388,6 @@
     <w:lsdException w:name="HTML Sample" w:semiHidden="1" w:unhideWhenUsed="1"/>
     <w:lsdException w:name="HTML Typewriter" w:semiHidden="1" w:unhideWhenUsed="1"/>
     <w:lsdException w:name="HTML Variable" w:semiHidden="1" w:unhideWhenUsed="1"/>
-    <w:lsdException w:name="Normal Table" w:semiHidden="1" w:unhideWhenUsed="1"/>
     <w:lsdException w:name="annotation subject" w:semiHidden="1" w:unhideWhenUsed="1"/>
     <w:lsdException w:name="No List" w:semiHidden="1" w:unhideWhenUsed="1"/>
     <w:lsdException w:name="Outline List 1" w:semiHidden="1" w:unhideWhenUsed="1"/>
@@ -1460,11 +1430,8 @@
     <w:lsdException w:name="Table Contemporary" w:semiHidden="1" w:unhideWhenUsed="1"/>
     <w:lsdException w:name="Table Elegant" w:semiHidden="1" w:unhideWhenUsed="1"/>
     <w:lsdException w:name="Table Professional" w:semiHidden="1" w:unhideWhenUsed="1"/>
-    <w:lsdException w:name="Table Subtle 1" w:semiHidden="1" w:unhideWhenUsed="1"/>
     <w:lsdException w:name="Table Subtle 2" w:semiHidden="1" w:unhideWhenUsed="1"/>
     <w:lsdException w:name="Table Web 1" w:semiHidden="1" w:unhideWhenUsed="1"/>
-    <w:lsdException w:name="Table Web 2" w:semiHidden="1" w:unhideWhenUsed="1"/>
-    <w:lsdException w:name="Table Web 3" w:semiHidden="1" w:unhideWhenUsed="1"/>
     <w:lsdException w:name="Balloon Text" w:semiHidden="1" w:unhideWhenUsed="1"/>
     <w:lsdException w:name="Table Grid" w:uiPriority="39"/>
     <w:lsdException w:name="Table Theme" w:semiHidden="1" w:unhideWhenUsed="1"/>
@@ -1683,6 +1650,11 @@
     <w:lsdException w:name="List Table 5 Dark Accent 6" w:uiPriority="50"/>
     <w:lsdException w:name="List Table 6 Colorful Accent 6" w:uiPriority="51"/>
     <w:lsdException w:name="List Table 7 Colorful Accent 6" w:uiPriority="52"/>
+    <w:lsdException w:name="Mention" w:semiHidden="1" w:unhideWhenUsed="1"/>
+    <w:lsdException w:name="Smart Hyperlink" w:semiHidden="1" w:unhideWhenUsed="1"/>
+    <w:lsdException w:name="Hashtag" w:semiHidden="1" w:unhideWhenUsed="1"/>
+    <w:lsdException w:name="Unresolved Mention" w:semiHidden="1" w:unhideWhenUsed="1"/>
+    <w:lsdException w:name="Smart Link" w:semiHidden="1" w:unhideWhenUsed="1"/>
   </w:latentStyles>
   <w:style w:type="paragraph" w:default="1" w:styleId="Normal">
     <w:name w:val="Normal"/>

</xml_diff>

<commit_message>
LLamando al componente vue desde Home
</commit_message>
<xml_diff>
--- a/Guia parte 2.docx
+++ b/Guia parte 2.docx
@@ -1,6 +1,6 @@
 
 <file path=word/document.xml><?xml version="1.0" encoding="utf-8"?>
-<w:document xmlns:wpc="http://schemas.microsoft.com/office/word/2010/wordprocessingCanvas" xmlns:cx="http://schemas.microsoft.com/office/drawing/2014/chartex" xmlns:cx1="http://schemas.microsoft.com/office/drawing/2015/9/8/chartex" xmlns:cx2="http://schemas.microsoft.com/office/drawing/2015/10/21/chartex" xmlns:cx3="http://schemas.microsoft.com/office/drawing/2016/5/9/chartex" xmlns:cx4="http://schemas.microsoft.com/office/drawing/2016/5/10/chartex" xmlns:cx5="http://schemas.microsoft.com/office/drawing/2016/5/11/chartex" xmlns:cx6="http://schemas.microsoft.com/office/drawing/2016/5/12/chartex" xmlns:cx7="http://schemas.microsoft.com/office/drawing/2016/5/13/chartex" xmlns:cx8="http://schemas.microsoft.com/office/drawing/2016/5/14/chartex" xmlns:mc="http://schemas.openxmlformats.org/markup-compatibility/2006" xmlns:aink="http://schemas.microsoft.com/office/drawing/2016/ink" xmlns:am3d="http://schemas.microsoft.com/office/drawing/2017/model3d" xmlns:o="urn:schemas-microsoft-com:office:office" xmlns:oel="http://schemas.microsoft.com/office/2019/extlst" xmlns:r="http://schemas.openxmlformats.org/officeDocument/2006/relationships" xmlns:m="http://schemas.openxmlformats.org/officeDocument/2006/math" xmlns:v="urn:schemas-microsoft-com:vml" xmlns:wp14="http://schemas.microsoft.com/office/word/2010/wordprocessingDrawing" xmlns:wp="http://schemas.openxmlformats.org/drawingml/2006/wordprocessingDrawing" xmlns:w10="urn:schemas-microsoft-com:office:word" xmlns:w="http://schemas.openxmlformats.org/wordprocessingml/2006/main" xmlns:w14="http://schemas.microsoft.com/office/word/2010/wordml" xmlns:w15="http://schemas.microsoft.com/office/word/2012/wordml" xmlns:w16cex="http://schemas.microsoft.com/office/word/2018/wordml/cex" xmlns:w16cid="http://schemas.microsoft.com/office/word/2016/wordml/cid" xmlns:w16="http://schemas.microsoft.com/office/word/2018/wordml" xmlns:w16sdtdh="http://schemas.microsoft.com/office/word/2020/wordml/sdtdatahash" xmlns:w16se="http://schemas.microsoft.com/office/word/2015/wordml/symex" xmlns:wpg="http://schemas.microsoft.com/office/word/2010/wordprocessingGroup" xmlns:wpi="http://schemas.microsoft.com/office/word/2010/wordprocessingInk" xmlns:wne="http://schemas.microsoft.com/office/word/2006/wordml" xmlns:wps="http://schemas.microsoft.com/office/word/2010/wordprocessingShape" mc:Ignorable="w14 w15 w16se w16cid w16 w16cex w16sdtdh wp14">
+<w:document xmlns:wpc="http://schemas.microsoft.com/office/word/2010/wordprocessingCanvas" xmlns:cx="http://schemas.microsoft.com/office/drawing/2014/chartex" xmlns:mc="http://schemas.openxmlformats.org/markup-compatibility/2006" xmlns:o="urn:schemas-microsoft-com:office:office" xmlns:r="http://schemas.openxmlformats.org/officeDocument/2006/relationships" xmlns:m="http://schemas.openxmlformats.org/officeDocument/2006/math" xmlns:v="urn:schemas-microsoft-com:vml" xmlns:wp14="http://schemas.microsoft.com/office/word/2010/wordprocessingDrawing" xmlns:wp="http://schemas.openxmlformats.org/drawingml/2006/wordprocessingDrawing" xmlns:w10="urn:schemas-microsoft-com:office:word" xmlns:w="http://schemas.openxmlformats.org/wordprocessingml/2006/main" xmlns:w14="http://schemas.microsoft.com/office/word/2010/wordml" xmlns:w15="http://schemas.microsoft.com/office/word/2012/wordml" xmlns:w16se="http://schemas.microsoft.com/office/word/2015/wordml/symex" xmlns:wpg="http://schemas.microsoft.com/office/word/2010/wordprocessingGroup" xmlns:wpi="http://schemas.microsoft.com/office/word/2010/wordprocessingInk" xmlns:wne="http://schemas.microsoft.com/office/word/2006/wordml" xmlns:wps="http://schemas.microsoft.com/office/word/2010/wordprocessingShape" mc:Ignorable="w14 w15 w16se wp14">
   <w:body>
     <w:p>
       <w:pPr>
@@ -62,6 +62,11 @@
         <w:t>Contact</w:t>
       </w:r>
       <w:proofErr w:type="spellEnd"/>
+      <w:r>
+        <w:t>, que permiten decirle a la aplicación qué campos podrán ser manipulados</w:t>
+      </w:r>
+      <w:bookmarkStart w:id="0" w:name="_GoBack"/>
+      <w:bookmarkEnd w:id="0"/>
       <w:r>
         <w:t>:</w:t>
       </w:r>
@@ -404,6 +409,7 @@
         <w:jc w:val="both"/>
       </w:pPr>
       <w:r>
+        <w:lastRenderedPageBreak/>
         <w:t xml:space="preserve">Tenemos que especificar que la ruta no solo es de recursos sino de api también. Para eso hacemos la siguiente modificación en la línea de la ruta, en </w:t>
       </w:r>
       <w:proofErr w:type="spellStart"/>
@@ -425,7 +431,6 @@
           <w:noProof/>
           <w:lang w:eastAsia="es-CO"/>
         </w:rPr>
-        <w:lastRenderedPageBreak/>
         <w:drawing>
           <wp:inline distT="0" distB="0" distL="0" distR="0" wp14:anchorId="3F96D837" wp14:editId="18F19810">
             <wp:extent cx="4613563" cy="428574"/>
@@ -623,7 +628,15 @@
         <w:jc w:val="both"/>
       </w:pPr>
       <w:r>
-        <w:t xml:space="preserve">Sin embargo, es posible que notemos que retorna un array vacío [] en la página web. Para comprobarlo, debemos tener corriendo el servidor de Laravel con </w:t>
+        <w:t xml:space="preserve">Sin embargo, es posible que notemos que retorna un array vacío [] en la página web. Para comprobarlo, debemos tener corriendo el servidor de </w:t>
+      </w:r>
+      <w:proofErr w:type="spellStart"/>
+      <w:r>
+        <w:t>Laravel</w:t>
+      </w:r>
+      <w:proofErr w:type="spellEnd"/>
+      <w:r>
+        <w:t xml:space="preserve"> con </w:t>
       </w:r>
       <w:proofErr w:type="spellStart"/>
       <w:r>
@@ -639,8 +652,13 @@
       </w:r>
       <w:proofErr w:type="spellEnd"/>
       <w:r>
-        <w:t xml:space="preserve"> serve</w:t>
-      </w:r>
+        <w:t xml:space="preserve"> </w:t>
+      </w:r>
+      <w:proofErr w:type="spellStart"/>
+      <w:r>
+        <w:t>serve</w:t>
+      </w:r>
+      <w:proofErr w:type="spellEnd"/>
       <w:r>
         <w:t xml:space="preserve"> y en la ruta en el navegador digitamos cualquiera de los registros de la tabla contactos, ejemplo el 4</w:t>
       </w:r>
@@ -1045,7 +1063,7 @@
 </file>
 
 <file path=word/numbering.xml><?xml version="1.0" encoding="utf-8"?>
-<w:numbering xmlns:wpc="http://schemas.microsoft.com/office/word/2010/wordprocessingCanvas" xmlns:cx="http://schemas.microsoft.com/office/drawing/2014/chartex" xmlns:cx1="http://schemas.microsoft.com/office/drawing/2015/9/8/chartex" xmlns:cx2="http://schemas.microsoft.com/office/drawing/2015/10/21/chartex" xmlns:cx3="http://schemas.microsoft.com/office/drawing/2016/5/9/chartex" xmlns:cx4="http://schemas.microsoft.com/office/drawing/2016/5/10/chartex" xmlns:cx5="http://schemas.microsoft.com/office/drawing/2016/5/11/chartex" xmlns:cx6="http://schemas.microsoft.com/office/drawing/2016/5/12/chartex" xmlns:cx7="http://schemas.microsoft.com/office/drawing/2016/5/13/chartex" xmlns:cx8="http://schemas.microsoft.com/office/drawing/2016/5/14/chartex" xmlns:mc="http://schemas.openxmlformats.org/markup-compatibility/2006" xmlns:aink="http://schemas.microsoft.com/office/drawing/2016/ink" xmlns:am3d="http://schemas.microsoft.com/office/drawing/2017/model3d" xmlns:o="urn:schemas-microsoft-com:office:office" xmlns:oel="http://schemas.microsoft.com/office/2019/extlst" xmlns:r="http://schemas.openxmlformats.org/officeDocument/2006/relationships" xmlns:m="http://schemas.openxmlformats.org/officeDocument/2006/math" xmlns:v="urn:schemas-microsoft-com:vml" xmlns:wp14="http://schemas.microsoft.com/office/word/2010/wordprocessingDrawing" xmlns:wp="http://schemas.openxmlformats.org/drawingml/2006/wordprocessingDrawing" xmlns:w10="urn:schemas-microsoft-com:office:word" xmlns:w="http://schemas.openxmlformats.org/wordprocessingml/2006/main" xmlns:w14="http://schemas.microsoft.com/office/word/2010/wordml" xmlns:w15="http://schemas.microsoft.com/office/word/2012/wordml" xmlns:w16cex="http://schemas.microsoft.com/office/word/2018/wordml/cex" xmlns:w16cid="http://schemas.microsoft.com/office/word/2016/wordml/cid" xmlns:w16="http://schemas.microsoft.com/office/word/2018/wordml" xmlns:w16sdtdh="http://schemas.microsoft.com/office/word/2020/wordml/sdtdatahash" xmlns:w16se="http://schemas.microsoft.com/office/word/2015/wordml/symex" xmlns:wpg="http://schemas.microsoft.com/office/word/2010/wordprocessingGroup" xmlns:wpi="http://schemas.microsoft.com/office/word/2010/wordprocessingInk" xmlns:wne="http://schemas.microsoft.com/office/word/2006/wordml" xmlns:wps="http://schemas.microsoft.com/office/word/2010/wordprocessingShape" mc:Ignorable="w14 w15 w16se w16cid w16 w16cex w16sdtdh wp14">
+<w:numbering xmlns:wpc="http://schemas.microsoft.com/office/word/2010/wordprocessingCanvas" xmlns:cx="http://schemas.microsoft.com/office/drawing/2014/chartex" xmlns:mc="http://schemas.openxmlformats.org/markup-compatibility/2006" xmlns:o="urn:schemas-microsoft-com:office:office" xmlns:r="http://schemas.openxmlformats.org/officeDocument/2006/relationships" xmlns:m="http://schemas.openxmlformats.org/officeDocument/2006/math" xmlns:v="urn:schemas-microsoft-com:vml" xmlns:wp14="http://schemas.microsoft.com/office/word/2010/wordprocessingDrawing" xmlns:wp="http://schemas.openxmlformats.org/drawingml/2006/wordprocessingDrawing" xmlns:w10="urn:schemas-microsoft-com:office:word" xmlns:w="http://schemas.openxmlformats.org/wordprocessingml/2006/main" xmlns:w14="http://schemas.microsoft.com/office/word/2010/wordml" xmlns:w15="http://schemas.microsoft.com/office/word/2012/wordml" xmlns:w16se="http://schemas.microsoft.com/office/word/2015/wordml/symex" xmlns:wpg="http://schemas.microsoft.com/office/word/2010/wordprocessingGroup" xmlns:wpi="http://schemas.microsoft.com/office/word/2010/wordprocessingInk" xmlns:wne="http://schemas.microsoft.com/office/word/2006/wordml" xmlns:wps="http://schemas.microsoft.com/office/word/2010/wordprocessingShape" mc:Ignorable="w14 w15 w16se wp14">
   <w:abstractNum w:abstractNumId="0" w15:restartNumberingAfterBreak="0">
     <w:nsid w:val="222F1ABD"/>
     <w:multiLevelType w:val="multilevel"/>
@@ -1256,17 +1274,17 @@
       </w:pPr>
     </w:lvl>
   </w:abstractNum>
-  <w:num w:numId="1" w16cid:durableId="196281099">
+  <w:num w:numId="1">
     <w:abstractNumId w:val="1"/>
   </w:num>
-  <w:num w:numId="2" w16cid:durableId="1127167806">
+  <w:num w:numId="2">
     <w:abstractNumId w:val="0"/>
   </w:num>
 </w:numbering>
 </file>
 
 <file path=word/styles.xml><?xml version="1.0" encoding="utf-8"?>
-<w:styles xmlns:mc="http://schemas.openxmlformats.org/markup-compatibility/2006" xmlns:r="http://schemas.openxmlformats.org/officeDocument/2006/relationships" xmlns:w="http://schemas.openxmlformats.org/wordprocessingml/2006/main" xmlns:w14="http://schemas.microsoft.com/office/word/2010/wordml" xmlns:w15="http://schemas.microsoft.com/office/word/2012/wordml" xmlns:w16cex="http://schemas.microsoft.com/office/word/2018/wordml/cex" xmlns:w16cid="http://schemas.microsoft.com/office/word/2016/wordml/cid" xmlns:w16="http://schemas.microsoft.com/office/word/2018/wordml" xmlns:w16sdtdh="http://schemas.microsoft.com/office/word/2020/wordml/sdtdatahash" xmlns:w16se="http://schemas.microsoft.com/office/word/2015/wordml/symex" mc:Ignorable="w14 w15 w16se w16cid w16 w16cex w16sdtdh">
+<w:styles xmlns:mc="http://schemas.openxmlformats.org/markup-compatibility/2006" xmlns:r="http://schemas.openxmlformats.org/officeDocument/2006/relationships" xmlns:w="http://schemas.openxmlformats.org/wordprocessingml/2006/main" xmlns:w14="http://schemas.microsoft.com/office/word/2010/wordml" xmlns:w15="http://schemas.microsoft.com/office/word/2012/wordml" xmlns:w16se="http://schemas.microsoft.com/office/word/2015/wordml/symex" mc:Ignorable="w14 w15 w16se">
   <w:docDefaults>
     <w:rPrDefault>
       <w:rPr>
@@ -1282,7 +1300,7 @@
       </w:pPr>
     </w:pPrDefault>
   </w:docDefaults>
-  <w:latentStyles w:defLockedState="0" w:defUIPriority="99" w:defSemiHidden="0" w:defUnhideWhenUsed="0" w:defQFormat="0" w:count="376">
+  <w:latentStyles w:defLockedState="0" w:defUIPriority="99" w:defSemiHidden="0" w:defUnhideWhenUsed="0" w:defQFormat="0" w:count="371">
     <w:lsdException w:name="Normal" w:uiPriority="0" w:qFormat="1"/>
     <w:lsdException w:name="heading 1" w:uiPriority="9" w:qFormat="1"/>
     <w:lsdException w:name="heading 2" w:semiHidden="1" w:uiPriority="9" w:unhideWhenUsed="1" w:qFormat="1"/>
@@ -1388,6 +1406,7 @@
     <w:lsdException w:name="HTML Sample" w:semiHidden="1" w:unhideWhenUsed="1"/>
     <w:lsdException w:name="HTML Typewriter" w:semiHidden="1" w:unhideWhenUsed="1"/>
     <w:lsdException w:name="HTML Variable" w:semiHidden="1" w:unhideWhenUsed="1"/>
+    <w:lsdException w:name="Normal Table" w:semiHidden="1" w:unhideWhenUsed="1"/>
     <w:lsdException w:name="annotation subject" w:semiHidden="1" w:unhideWhenUsed="1"/>
     <w:lsdException w:name="No List" w:semiHidden="1" w:unhideWhenUsed="1"/>
     <w:lsdException w:name="Outline List 1" w:semiHidden="1" w:unhideWhenUsed="1"/>
@@ -1430,8 +1449,11 @@
     <w:lsdException w:name="Table Contemporary" w:semiHidden="1" w:unhideWhenUsed="1"/>
     <w:lsdException w:name="Table Elegant" w:semiHidden="1" w:unhideWhenUsed="1"/>
     <w:lsdException w:name="Table Professional" w:semiHidden="1" w:unhideWhenUsed="1"/>
+    <w:lsdException w:name="Table Subtle 1" w:semiHidden="1" w:unhideWhenUsed="1"/>
     <w:lsdException w:name="Table Subtle 2" w:semiHidden="1" w:unhideWhenUsed="1"/>
     <w:lsdException w:name="Table Web 1" w:semiHidden="1" w:unhideWhenUsed="1"/>
+    <w:lsdException w:name="Table Web 2" w:semiHidden="1" w:unhideWhenUsed="1"/>
+    <w:lsdException w:name="Table Web 3" w:semiHidden="1" w:unhideWhenUsed="1"/>
     <w:lsdException w:name="Balloon Text" w:semiHidden="1" w:unhideWhenUsed="1"/>
     <w:lsdException w:name="Table Grid" w:uiPriority="39"/>
     <w:lsdException w:name="Table Theme" w:semiHidden="1" w:unhideWhenUsed="1"/>
@@ -1650,11 +1672,6 @@
     <w:lsdException w:name="List Table 5 Dark Accent 6" w:uiPriority="50"/>
     <w:lsdException w:name="List Table 6 Colorful Accent 6" w:uiPriority="51"/>
     <w:lsdException w:name="List Table 7 Colorful Accent 6" w:uiPriority="52"/>
-    <w:lsdException w:name="Mention" w:semiHidden="1" w:unhideWhenUsed="1"/>
-    <w:lsdException w:name="Smart Hyperlink" w:semiHidden="1" w:unhideWhenUsed="1"/>
-    <w:lsdException w:name="Hashtag" w:semiHidden="1" w:unhideWhenUsed="1"/>
-    <w:lsdException w:name="Unresolved Mention" w:semiHidden="1" w:unhideWhenUsed="1"/>
-    <w:lsdException w:name="Smart Link" w:semiHidden="1" w:unhideWhenUsed="1"/>
   </w:latentStyles>
   <w:style w:type="paragraph" w:default="1" w:styleId="Normal">
     <w:name w:val="Normal"/>

</xml_diff>